<commit_message>
Changes according to reviews from Communications Engineering.
</commit_message>
<xml_diff>
--- a/correspondence/cover_letter_science_magazine.docx
+++ b/correspondence/cover_letter_science_magazine.docx
@@ -144,21 +144,29 @@
           <w:sz w:val="22"/>
           <w:szCs w:val="22"/>
         </w:rPr>
-        <w:t>Dr. Ian S. Osborne</w:t>
-      </w:r>
-    </w:p>
-    <w:p>
-      <w:pPr>
-        <w:pStyle w:val="Normal"/>
-        <w:bidi w:val="0"/>
-        <w:spacing w:lineRule="auto" w:line="240" w:before="0" w:after="0"/>
-        <w:contextualSpacing/>
-        <w:jc w:val="start"/>
-        <w:rPr>
-          <w:sz w:val="22"/>
-          <w:szCs w:val="22"/>
-        </w:rPr>
-      </w:pPr>
+        <w:t>Dr. Magdalena Skipper</w:t>
+      </w:r>
+    </w:p>
+    <w:p>
+      <w:pPr>
+        <w:pStyle w:val="Normal"/>
+        <w:bidi w:val="0"/>
+        <w:spacing w:lineRule="auto" w:line="240" w:before="0" w:after="0"/>
+        <w:contextualSpacing/>
+        <w:jc w:val="start"/>
+        <w:rPr>
+          <w:sz w:val="22"/>
+          <w:szCs w:val="22"/>
+        </w:rPr>
+      </w:pPr>
+      <w:r>
+        <w:rPr>
+          <w:rFonts w:ascii="Arial" w:hAnsi="Arial"/>
+          <w:sz w:val="22"/>
+          <w:szCs w:val="22"/>
+        </w:rPr>
+        <w:t xml:space="preserve">Editor in Chief,  Nature’s </w:t>
+      </w:r>
       <w:r>
         <w:rPr>
           <w:rFonts w:eastAsia="Noto Serif CJK SC" w:cs="Lohit Devanagari" w:ascii="Arial" w:hAnsi="Arial"/>
@@ -168,7 +176,15 @@
           <w:szCs w:val="22"/>
           <w:lang w:val="en-US" w:eastAsia="zh-CN" w:bidi="hi-IN"/>
         </w:rPr>
-        <w:t>Senior Editor, Science Magazine</w:t>
+        <w:t>M</w:t>
+      </w:r>
+      <w:r>
+        <w:rPr>
+          <w:rFonts w:ascii="Arial" w:hAnsi="Arial"/>
+          <w:sz w:val="22"/>
+          <w:szCs w:val="22"/>
+        </w:rPr>
+        <w:t>agazine</w:t>
       </w:r>
     </w:p>
     <w:p>
@@ -240,78 +256,15 @@
           <w:szCs w:val="22"/>
           <w:lang w:val="en-US" w:eastAsia="zh-CN" w:bidi="hi-IN"/>
         </w:rPr>
-        <w:t>September</w:t>
-      </w:r>
-      <w:r>
-        <w:rPr>
-          <w:rFonts w:ascii="Arial" w:hAnsi="Arial"/>
-          <w:sz w:val="22"/>
-          <w:szCs w:val="22"/>
-        </w:rPr>
-        <w:t xml:space="preserve"> 18, 2023</w:t>
-      </w:r>
-    </w:p>
-    <w:p>
-      <w:pPr>
-        <w:pStyle w:val="Normal"/>
-        <w:bidi w:val="0"/>
-        <w:spacing w:lineRule="auto" w:line="240" w:before="0" w:after="0"/>
-        <w:contextualSpacing/>
-        <w:jc w:val="start"/>
-        <w:rPr>
-          <w:rFonts w:ascii="Arial" w:hAnsi="Arial"/>
-          <w:sz w:val="22"/>
-          <w:szCs w:val="22"/>
-        </w:rPr>
-      </w:pPr>
-      <w:r>
-        <w:rPr>
-          <w:rFonts w:ascii="Arial" w:hAnsi="Arial"/>
-          <w:sz w:val="22"/>
-          <w:szCs w:val="22"/>
-        </w:rPr>
-      </w:r>
-    </w:p>
-    <w:p>
-      <w:pPr>
-        <w:pStyle w:val="Normal"/>
-        <w:bidi w:val="0"/>
-        <w:spacing w:lineRule="auto" w:line="240" w:before="0" w:after="0"/>
-        <w:contextualSpacing/>
-        <w:jc w:val="start"/>
-        <w:rPr>
-          <w:rFonts w:ascii="Arial" w:hAnsi="Arial"/>
-          <w:sz w:val="22"/>
-          <w:szCs w:val="22"/>
-        </w:rPr>
-      </w:pPr>
-      <w:r>
-        <w:rPr>
-          <w:rFonts w:ascii="Arial" w:hAnsi="Arial"/>
-          <w:sz w:val="22"/>
-          <w:szCs w:val="22"/>
-        </w:rPr>
-      </w:r>
-    </w:p>
-    <w:p>
-      <w:pPr>
-        <w:pStyle w:val="Normal"/>
-        <w:bidi w:val="0"/>
-        <w:spacing w:lineRule="auto" w:line="240" w:before="0" w:after="0"/>
-        <w:contextualSpacing/>
-        <w:jc w:val="start"/>
-        <w:rPr>
-          <w:sz w:val="22"/>
-          <w:szCs w:val="22"/>
-        </w:rPr>
-      </w:pPr>
-      <w:r>
-        <w:rPr>
-          <w:rFonts w:ascii="Arial" w:hAnsi="Arial"/>
-          <w:sz w:val="22"/>
-          <w:szCs w:val="22"/>
-        </w:rPr>
-        <w:t xml:space="preserve">Dear </w:t>
+        <w:t>October</w:t>
+      </w:r>
+      <w:r>
+        <w:rPr>
+          <w:rFonts w:ascii="Arial" w:hAnsi="Arial"/>
+          <w:sz w:val="22"/>
+          <w:szCs w:val="22"/>
+        </w:rPr>
+        <w:t xml:space="preserve"> </w:t>
       </w:r>
       <w:r>
         <w:rPr>
@@ -322,15 +275,78 @@
           <w:szCs w:val="22"/>
           <w:lang w:val="en-US" w:eastAsia="zh-CN" w:bidi="hi-IN"/>
         </w:rPr>
-        <w:t>Dr.</w:t>
-      </w:r>
-      <w:r>
-        <w:rPr>
-          <w:rFonts w:ascii="Arial" w:hAnsi="Arial"/>
-          <w:sz w:val="22"/>
-          <w:szCs w:val="22"/>
-        </w:rPr>
-        <w:t xml:space="preserve"> </w:t>
+        <w:t>24</w:t>
+      </w:r>
+      <w:r>
+        <w:rPr>
+          <w:rFonts w:ascii="Arial" w:hAnsi="Arial"/>
+          <w:sz w:val="22"/>
+          <w:szCs w:val="22"/>
+        </w:rPr>
+        <w:t>, 2023</w:t>
+      </w:r>
+    </w:p>
+    <w:p>
+      <w:pPr>
+        <w:pStyle w:val="Normal"/>
+        <w:bidi w:val="0"/>
+        <w:spacing w:lineRule="auto" w:line="240" w:before="0" w:after="0"/>
+        <w:contextualSpacing/>
+        <w:jc w:val="start"/>
+        <w:rPr>
+          <w:rFonts w:ascii="Arial" w:hAnsi="Arial"/>
+          <w:sz w:val="22"/>
+          <w:szCs w:val="22"/>
+        </w:rPr>
+      </w:pPr>
+      <w:r>
+        <w:rPr>
+          <w:rFonts w:ascii="Arial" w:hAnsi="Arial"/>
+          <w:sz w:val="22"/>
+          <w:szCs w:val="22"/>
+        </w:rPr>
+      </w:r>
+    </w:p>
+    <w:p>
+      <w:pPr>
+        <w:pStyle w:val="Normal"/>
+        <w:bidi w:val="0"/>
+        <w:spacing w:lineRule="auto" w:line="240" w:before="0" w:after="0"/>
+        <w:contextualSpacing/>
+        <w:jc w:val="start"/>
+        <w:rPr>
+          <w:rFonts w:ascii="Arial" w:hAnsi="Arial"/>
+          <w:sz w:val="22"/>
+          <w:szCs w:val="22"/>
+        </w:rPr>
+      </w:pPr>
+      <w:r>
+        <w:rPr>
+          <w:rFonts w:ascii="Arial" w:hAnsi="Arial"/>
+          <w:sz w:val="22"/>
+          <w:szCs w:val="22"/>
+        </w:rPr>
+      </w:r>
+    </w:p>
+    <w:p>
+      <w:pPr>
+        <w:pStyle w:val="Normal"/>
+        <w:bidi w:val="0"/>
+        <w:spacing w:lineRule="auto" w:line="240" w:before="0" w:after="0"/>
+        <w:contextualSpacing/>
+        <w:jc w:val="start"/>
+        <w:rPr>
+          <w:sz w:val="22"/>
+          <w:szCs w:val="22"/>
+        </w:rPr>
+      </w:pPr>
+      <w:r>
+        <w:rPr>
+          <w:rFonts w:ascii="Arial" w:hAnsi="Arial"/>
+          <w:sz w:val="22"/>
+          <w:szCs w:val="22"/>
+        </w:rPr>
+        <w:t xml:space="preserve">Dear </w:t>
       </w:r>
       <w:r>
         <w:rPr>
@@ -341,7 +357,26 @@
           <w:szCs w:val="22"/>
           <w:lang w:val="en-US" w:eastAsia="zh-CN" w:bidi="hi-IN"/>
         </w:rPr>
-        <w:t>Osborne</w:t>
+        <w:t>Dr.</w:t>
+      </w:r>
+      <w:r>
+        <w:rPr>
+          <w:rFonts w:ascii="Arial" w:hAnsi="Arial"/>
+          <w:sz w:val="22"/>
+          <w:szCs w:val="22"/>
+        </w:rPr>
+        <w:t xml:space="preserve"> </w:t>
+      </w:r>
+      <w:r>
+        <w:rPr>
+          <w:rFonts w:eastAsia="Noto Serif CJK SC" w:cs="Lohit Devanagari" w:ascii="Arial" w:hAnsi="Arial"/>
+          <w:color w:val="auto"/>
+          <w:kern w:val="2"/>
+          <w:sz w:val="22"/>
+          <w:szCs w:val="22"/>
+          <w:lang w:val="en-US" w:eastAsia="zh-CN" w:bidi="hi-IN"/>
+        </w:rPr>
+        <w:t>Skipper</w:t>
       </w:r>
       <w:r>
         <w:rPr>
@@ -430,17 +465,49 @@
           <w:rFonts w:ascii="Arial" w:hAnsi="Arial"/>
           <w:b w:val="false"/>
           <w:i/>
-          <w:caps w:val="false"/>
-          <w:smallCaps w:val="false"/>
-          <w:strike w:val="false"/>
-          <w:dstrike w:val="false"/>
-          <w:color w:val="000000"/>
-          <w:sz w:val="22"/>
-          <w:szCs w:val="22"/>
-          <w:u w:val="none"/>
-          <w:effect w:val="none"/>
-        </w:rPr>
-        <w:t>Collective Knowledge Sharing Allows Minimum Learning Time and Sustainable Energy Balance in Embodied AI</w:t>
+          <w:iCs/>
+          <w:caps w:val="false"/>
+          <w:smallCaps w:val="false"/>
+          <w:strike w:val="false"/>
+          <w:dstrike w:val="false"/>
+          <w:color w:val="000000"/>
+          <w:sz w:val="22"/>
+          <w:szCs w:val="22"/>
+          <w:u w:val="none"/>
+          <w:effect w:val="none"/>
+        </w:rPr>
+        <w:t>Addressing AI Sustainability: Collective</w:t>
+      </w:r>
+    </w:p>
+    <w:p>
+      <w:pPr>
+        <w:pStyle w:val="TextBody"/>
+        <w:bidi w:val="0"/>
+        <w:spacing w:lineRule="auto" w:line="240" w:before="0" w:after="0"/>
+        <w:contextualSpacing/>
+        <w:jc w:val="start"/>
+        <w:rPr>
+          <w:sz w:val="22"/>
+          <w:szCs w:val="22"/>
+        </w:rPr>
+      </w:pPr>
+      <w:r>
+        <w:rPr>
+          <w:rFonts w:ascii="Arial" w:hAnsi="Arial"/>
+          <w:b w:val="false"/>
+          <w:i/>
+          <w:iCs/>
+          <w:caps w:val="false"/>
+          <w:smallCaps w:val="false"/>
+          <w:strike w:val="false"/>
+          <w:dstrike w:val="false"/>
+          <w:color w:val="000000"/>
+          <w:sz w:val="22"/>
+          <w:szCs w:val="22"/>
+          <w:u w:val="none"/>
+          <w:effect w:val="none"/>
+        </w:rPr>
+        <w:t>Learning for Energy Efficiency</w:t>
       </w:r>
       <w:r>
         <w:rPr>
@@ -472,35 +539,79 @@
           <w:u w:val="none"/>
           <w:effect w:val="none"/>
         </w:rPr>
-        <w:t>as a research article for consideration and potential publication in Science. This work is co-authored by Professor Sami Haddadin.</w:t>
-      </w:r>
-    </w:p>
-    <w:p>
-      <w:pPr>
-        <w:pStyle w:val="TextBody"/>
-        <w:bidi w:val="0"/>
-        <w:spacing w:lineRule="auto" w:line="240" w:before="0" w:after="0"/>
-        <w:contextualSpacing/>
-        <w:jc w:val="start"/>
-        <w:rPr>
-          <w:rFonts w:ascii="Arial" w:hAnsi="Arial"/>
-          <w:b w:val="false"/>
-          <w:b w:val="false"/>
-          <w:i w:val="false"/>
-          <w:i w:val="false"/>
-          <w:caps w:val="false"/>
-          <w:smallCaps w:val="false"/>
-          <w:strike w:val="false"/>
-          <w:dstrike w:val="false"/>
-          <w:color w:val="000000"/>
-          <w:u w:val="none"/>
-          <w:effect w:val="none"/>
-        </w:rPr>
-      </w:pPr>
-      <w:r>
-        <w:rPr>
-          <w:sz w:val="22"/>
-          <w:szCs w:val="22"/>
+        <w:t xml:space="preserve">as a research article for consideration and potential publication in </w:t>
+      </w:r>
+      <w:r>
+        <w:rPr>
+          <w:rFonts w:eastAsia="Noto Serif CJK SC" w:cs="Lohit Devanagari" w:ascii="Arial" w:hAnsi="Arial"/>
+          <w:b w:val="false"/>
+          <w:i w:val="false"/>
+          <w:caps w:val="false"/>
+          <w:smallCaps w:val="false"/>
+          <w:strike w:val="false"/>
+          <w:dstrike w:val="false"/>
+          <w:color w:val="000000"/>
+          <w:kern w:val="2"/>
+          <w:sz w:val="22"/>
+          <w:szCs w:val="22"/>
+          <w:u w:val="none"/>
+          <w:effect w:val="none"/>
+          <w:lang w:val="en-US" w:eastAsia="zh-CN" w:bidi="hi-IN"/>
+        </w:rPr>
+        <w:t>Nature</w:t>
+      </w:r>
+      <w:r>
+        <w:rPr>
+          <w:rFonts w:ascii="Arial" w:hAnsi="Arial"/>
+          <w:b w:val="false"/>
+          <w:i w:val="false"/>
+          <w:caps w:val="false"/>
+          <w:smallCaps w:val="false"/>
+          <w:strike w:val="false"/>
+          <w:dstrike w:val="false"/>
+          <w:color w:val="000000"/>
+          <w:sz w:val="22"/>
+          <w:szCs w:val="22"/>
+          <w:u w:val="none"/>
+          <w:effect w:val="none"/>
+        </w:rPr>
+        <w:t>. This work is co-authored by Professor Sami Haddadin.</w:t>
+      </w:r>
+    </w:p>
+    <w:p>
+      <w:pPr>
+        <w:pStyle w:val="TextBody"/>
+        <w:bidi w:val="0"/>
+        <w:spacing w:lineRule="auto" w:line="240" w:before="0" w:after="0"/>
+        <w:contextualSpacing/>
+        <w:jc w:val="start"/>
+        <w:rPr>
+          <w:rFonts w:ascii="Arial" w:hAnsi="Arial"/>
+          <w:b w:val="false"/>
+          <w:b w:val="false"/>
+          <w:i w:val="false"/>
+          <w:i w:val="false"/>
+          <w:caps w:val="false"/>
+          <w:smallCaps w:val="false"/>
+          <w:strike w:val="false"/>
+          <w:dstrike w:val="false"/>
+          <w:color w:val="000000"/>
+          <w:u w:val="none"/>
+          <w:effect w:val="none"/>
+        </w:rPr>
+      </w:pPr>
+      <w:r>
+        <w:rPr>
+          <w:rFonts w:ascii="Arial" w:hAnsi="Arial"/>
+          <w:b w:val="false"/>
+          <w:i w:val="false"/>
+          <w:caps w:val="false"/>
+          <w:smallCaps w:val="false"/>
+          <w:strike w:val="false"/>
+          <w:dstrike w:val="false"/>
+          <w:color w:val="000000"/>
+          <w:u w:val="none"/>
+          <w:effect w:val="none"/>
         </w:rPr>
       </w:r>
     </w:p>
@@ -594,8 +705,16 @@
       </w:pPr>
       <w:r>
         <w:rPr>
-          <w:sz w:val="22"/>
-          <w:szCs w:val="22"/>
+          <w:rFonts w:ascii="Arial" w:hAnsi="Arial"/>
+          <w:b w:val="false"/>
+          <w:i w:val="false"/>
+          <w:caps w:val="false"/>
+          <w:smallCaps w:val="false"/>
+          <w:strike w:val="false"/>
+          <w:dstrike w:val="false"/>
+          <w:color w:val="000000"/>
+          <w:u w:val="none"/>
+          <w:effect w:val="none"/>
         </w:rPr>
       </w:r>
     </w:p>
@@ -653,8 +772,16 @@
       </w:pPr>
       <w:r>
         <w:rPr>
-          <w:sz w:val="22"/>
-          <w:szCs w:val="22"/>
+          <w:rFonts w:ascii="Arial" w:hAnsi="Arial"/>
+          <w:b w:val="false"/>
+          <w:i w:val="false"/>
+          <w:caps w:val="false"/>
+          <w:smallCaps w:val="false"/>
+          <w:strike w:val="false"/>
+          <w:dstrike w:val="false"/>
+          <w:color w:val="000000"/>
+          <w:u w:val="none"/>
+          <w:effect w:val="none"/>
         </w:rPr>
       </w:r>
     </w:p>
@@ -712,8 +839,16 @@
       </w:pPr>
       <w:r>
         <w:rPr>
-          <w:sz w:val="22"/>
-          <w:szCs w:val="22"/>
+          <w:rFonts w:ascii="Arial" w:hAnsi="Arial"/>
+          <w:b w:val="false"/>
+          <w:i w:val="false"/>
+          <w:caps w:val="false"/>
+          <w:smallCaps w:val="false"/>
+          <w:strike w:val="false"/>
+          <w:dstrike w:val="false"/>
+          <w:color w:val="000000"/>
+          <w:u w:val="none"/>
+          <w:effect w:val="none"/>
         </w:rPr>
       </w:r>
     </w:p>
@@ -801,8 +936,16 @@
       </w:pPr>
       <w:r>
         <w:rPr>
-          <w:sz w:val="22"/>
-          <w:szCs w:val="22"/>
+          <w:rFonts w:ascii="Arial" w:hAnsi="Arial"/>
+          <w:b w:val="false"/>
+          <w:i w:val="false"/>
+          <w:caps w:val="false"/>
+          <w:smallCaps w:val="false"/>
+          <w:strike w:val="false"/>
+          <w:dstrike w:val="false"/>
+          <w:color w:val="000000"/>
+          <w:u w:val="none"/>
+          <w:effect w:val="none"/>
         </w:rPr>
       </w:r>
     </w:p>
@@ -860,8 +1003,16 @@
       </w:pPr>
       <w:r>
         <w:rPr>
-          <w:sz w:val="22"/>
-          <w:szCs w:val="22"/>
+          <w:rFonts w:ascii="Arial" w:hAnsi="Arial"/>
+          <w:b w:val="false"/>
+          <w:i w:val="false"/>
+          <w:caps w:val="false"/>
+          <w:smallCaps w:val="false"/>
+          <w:strike w:val="false"/>
+          <w:dstrike w:val="false"/>
+          <w:color w:val="000000"/>
+          <w:u w:val="none"/>
+          <w:effect w:val="none"/>
         </w:rPr>
       </w:r>
     </w:p>
@@ -986,8 +1137,21 @@
           <w:szCs w:val="22"/>
           <w:lang w:val="en-US" w:eastAsia="zh-CN" w:bidi="hi-IN"/>
         </w:rPr>
-        <w:t>Research Associat</w:t>
-      </w:r>
+        <w:t>Research Associate</w:t>
+      </w:r>
+    </w:p>
+    <w:p>
+      <w:pPr>
+        <w:pStyle w:val="Normal"/>
+        <w:bidi w:val="0"/>
+        <w:spacing w:lineRule="auto" w:line="240" w:before="0" w:after="0"/>
+        <w:contextualSpacing/>
+        <w:jc w:val="start"/>
+        <w:rPr>
+          <w:sz w:val="22"/>
+          <w:szCs w:val="22"/>
+        </w:rPr>
+      </w:pPr>
       <w:r>
         <w:rPr>
           <w:rFonts w:eastAsia="Noto Serif CJK SC" w:cs="Lohit Devanagari" w:ascii="Arial" w:hAnsi="Arial"/>
@@ -997,64 +1161,7 @@
           <w:szCs w:val="22"/>
           <w:lang w:val="en-US" w:eastAsia="zh-CN" w:bidi="hi-IN"/>
         </w:rPr>
-        <w:t>e</w:t>
-      </w:r>
-    </w:p>
-    <w:p>
-      <w:pPr>
-        <w:pStyle w:val="Normal"/>
-        <w:bidi w:val="0"/>
-        <w:spacing w:lineRule="auto" w:line="240" w:before="0" w:after="0"/>
-        <w:contextualSpacing/>
-        <w:jc w:val="start"/>
-        <w:rPr>
-          <w:sz w:val="22"/>
-          <w:szCs w:val="22"/>
-        </w:rPr>
-      </w:pPr>
-      <w:r>
-        <w:rPr>
-          <w:rFonts w:eastAsia="Noto Serif CJK SC" w:cs="Lohit Devanagari" w:ascii="Arial" w:hAnsi="Arial"/>
-          <w:color w:val="auto"/>
-          <w:kern w:val="2"/>
-          <w:sz w:val="22"/>
-          <w:szCs w:val="22"/>
-          <w:lang w:val="en-US" w:eastAsia="zh-CN" w:bidi="hi-IN"/>
-        </w:rPr>
-        <w:t xml:space="preserve">Munich Institute </w:t>
-      </w:r>
-      <w:r>
-        <w:rPr>
-          <w:rFonts w:eastAsia="Noto Serif CJK SC" w:cs="Lohit Devanagari" w:ascii="Arial" w:hAnsi="Arial"/>
-          <w:color w:val="auto"/>
-          <w:kern w:val="2"/>
-          <w:sz w:val="22"/>
-          <w:szCs w:val="22"/>
-          <w:lang w:val="en-US" w:eastAsia="zh-CN" w:bidi="hi-IN"/>
-        </w:rPr>
-        <w:t>of Robotics</w:t>
-      </w:r>
-      <w:r>
-        <w:rPr>
-          <w:rFonts w:eastAsia="Noto Serif CJK SC" w:cs="Lohit Devanagari" w:ascii="Arial" w:hAnsi="Arial"/>
-          <w:color w:val="auto"/>
-          <w:kern w:val="2"/>
-          <w:sz w:val="22"/>
-          <w:szCs w:val="22"/>
-          <w:lang w:val="en-US" w:eastAsia="zh-CN" w:bidi="hi-IN"/>
-        </w:rPr>
-        <w:t xml:space="preserve"> and Machine Intelligen</w:t>
-      </w:r>
-      <w:r>
-        <w:rPr>
-          <w:rFonts w:eastAsia="Noto Serif CJK SC" w:cs="Lohit Devanagari" w:ascii="Arial" w:hAnsi="Arial"/>
-          <w:color w:val="auto"/>
-          <w:kern w:val="2"/>
-          <w:sz w:val="22"/>
-          <w:szCs w:val="22"/>
-          <w:lang w:val="en-US" w:eastAsia="zh-CN" w:bidi="hi-IN"/>
-        </w:rPr>
-        <w:t>ce</w:t>
+        <w:t>Munich Institute of Robotics and Machine Intelligence</w:t>
       </w:r>
     </w:p>
     <w:sectPr>

</xml_diff>